<commit_message>
Näkyvä ikkuna + projektisuunnitelma
Ikkuna toimii halutulla tavalla. Alustava projektisuunnitelma on
täytetty ja palautettu.
</commit_message>
<xml_diff>
--- a/Projektisuunnitelma.docx
+++ b/Projektisuunnitelma.docx
@@ -2,291 +2,6 @@
 <file path=word/document.xml><?xml version="1.0" encoding="utf-8"?>
 <w:document xmlns:wpc="http://schemas.microsoft.com/office/word/2010/wordprocessingCanvas" xmlns:mc="http://schemas.openxmlformats.org/markup-compatibility/2006" xmlns:o="urn:schemas-microsoft-com:office:office" xmlns:r="http://schemas.openxmlformats.org/officeDocument/2006/relationships" xmlns:m="http://schemas.openxmlformats.org/officeDocument/2006/math" xmlns:v="urn:schemas-microsoft-com:vml" xmlns:wp14="http://schemas.microsoft.com/office/word/2010/wordprocessingDrawing" xmlns:wp="http://schemas.openxmlformats.org/drawingml/2006/wordprocessingDrawing" xmlns:w10="urn:schemas-microsoft-com:office:word" xmlns:w="http://schemas.openxmlformats.org/wordprocessingml/2006/main" xmlns:w14="http://schemas.microsoft.com/office/word/2010/wordml" xmlns:w15="http://schemas.microsoft.com/office/word/2012/wordml" xmlns:wpg="http://schemas.microsoft.com/office/word/2010/wordprocessingGroup" xmlns:wpi="http://schemas.microsoft.com/office/word/2010/wordprocessingInk" xmlns:wne="http://schemas.microsoft.com/office/word/2006/wordml" xmlns:wps="http://schemas.microsoft.com/office/word/2010/wordprocessingShape" mc:Ignorable="w14 w15 wp14">
   <w:body>
-    <w:p>
-      <w:pPr>
-        <w:pStyle w:val="ListParagraph"/>
-        <w:numPr>
-          <w:ilvl w:val="0"/>
-          <w:numId w:val="1"/>
-        </w:numPr>
-      </w:pPr>
-      <w:r>
-        <w:t xml:space="preserve">Versionhallinta: </w:t>
-      </w:r>
-      <w:proofErr w:type="spellStart"/>
-      <w:r>
-        <w:t>GitHub</w:t>
-      </w:r>
-      <w:proofErr w:type="spellEnd"/>
-    </w:p>
-    <w:p>
-      <w:pPr>
-        <w:pStyle w:val="ListParagraph"/>
-        <w:numPr>
-          <w:ilvl w:val="0"/>
-          <w:numId w:val="1"/>
-        </w:numPr>
-      </w:pPr>
-      <w:r>
-        <w:t xml:space="preserve">PNG </w:t>
-      </w:r>
-      <w:proofErr w:type="spellStart"/>
-      <w:r>
-        <w:t>decoder</w:t>
-      </w:r>
-      <w:proofErr w:type="spellEnd"/>
-      <w:r>
-        <w:t xml:space="preserve">: </w:t>
-      </w:r>
-      <w:proofErr w:type="spellStart"/>
-      <w:r>
-        <w:t>lodePNG</w:t>
-      </w:r>
-      <w:proofErr w:type="spellEnd"/>
-    </w:p>
-    <w:p>
-      <w:pPr>
-        <w:pStyle w:val="ListParagraph"/>
-        <w:numPr>
-          <w:ilvl w:val="0"/>
-          <w:numId w:val="1"/>
-        </w:numPr>
-      </w:pPr>
-      <w:r>
-        <w:t>opettele koodaan</w:t>
-      </w:r>
-    </w:p>
-    <w:p>
-      <w:pPr>
-        <w:pStyle w:val="ListParagraph"/>
-        <w:numPr>
-          <w:ilvl w:val="0"/>
-          <w:numId w:val="1"/>
-        </w:numPr>
-      </w:pPr>
-      <w:r>
-        <w:t xml:space="preserve">ei </w:t>
-      </w:r>
-      <w:proofErr w:type="spellStart"/>
-      <w:r>
-        <w:t>camelCase</w:t>
-      </w:r>
-      <w:proofErr w:type="spellEnd"/>
-    </w:p>
-    <w:p/>
-    <w:p>
-      <w:r>
-        <w:t>Nimeämispolitiikka:</w:t>
-      </w:r>
-    </w:p>
-    <w:p>
-      <w:r>
-        <w:rPr>
-          <w:u w:val="single"/>
-        </w:rPr>
-        <w:t>Tutustu</w:t>
-      </w:r>
-      <w:r>
-        <w:t xml:space="preserve"> </w:t>
-      </w:r>
-      <w:hyperlink r:id="rId5" w:history="1">
-        <w:r>
-          <w:rPr>
-            <w:rStyle w:val="Hyperlink"/>
-          </w:rPr>
-          <w:t>http://google-styleguide.googlecode.com/svn/trunk/cppguide.xml</w:t>
-        </w:r>
-      </w:hyperlink>
-      <w:r>
-        <w:t xml:space="preserve"> </w:t>
-      </w:r>
-    </w:p>
-    <w:p>
-      <w:r>
-        <w:t>Käytä Englantia.</w:t>
-      </w:r>
-    </w:p>
-    <w:p>
-      <w:r>
-        <w:t xml:space="preserve">Muuttujien </w:t>
-      </w:r>
-      <w:proofErr w:type="gramStart"/>
-      <w:r>
-        <w:t>nimet alkaa</w:t>
-      </w:r>
-      <w:proofErr w:type="gramEnd"/>
-      <w:r>
-        <w:t xml:space="preserve"> pienellä kirjaimella:</w:t>
-      </w:r>
-      <w:r>
-        <w:tab/>
-      </w:r>
-      <w:r>
-        <w:tab/>
-      </w:r>
-      <w:proofErr w:type="spellStart"/>
-      <w:r>
-        <w:t>int</w:t>
-      </w:r>
-      <w:proofErr w:type="spellEnd"/>
-      <w:r>
-        <w:t xml:space="preserve"> numero;</w:t>
-      </w:r>
-    </w:p>
-    <w:p>
-      <w:proofErr w:type="gramStart"/>
-      <w:r>
-        <w:t>Funktiot alkaa</w:t>
-      </w:r>
-      <w:proofErr w:type="gramEnd"/>
-      <w:r>
-        <w:t xml:space="preserve"> isolla kirjaimella </w:t>
-      </w:r>
-      <w:proofErr w:type="spellStart"/>
-      <w:r>
-        <w:t>esim</w:t>
-      </w:r>
-      <w:proofErr w:type="spellEnd"/>
-      <w:r>
-        <w:t>:</w:t>
-      </w:r>
-      <w:r>
-        <w:tab/>
-      </w:r>
-      <w:r>
-        <w:tab/>
-      </w:r>
-      <w:proofErr w:type="spellStart"/>
-      <w:r>
-        <w:t>void</w:t>
-      </w:r>
-      <w:proofErr w:type="spellEnd"/>
-      <w:r>
-        <w:t xml:space="preserve"> </w:t>
-      </w:r>
-      <w:proofErr w:type="spellStart"/>
-      <w:r>
-        <w:t>Save_file</w:t>
-      </w:r>
-      <w:proofErr w:type="spellEnd"/>
-      <w:r>
-        <w:t>( … )</w:t>
-      </w:r>
-    </w:p>
-    <w:p>
-      <w:r>
-        <w:t>Useampi sanaiset nimet erotetaan alaviivalla</w:t>
-      </w:r>
-      <w:r>
-        <w:tab/>
-        <w:t>^</w:t>
-      </w:r>
-    </w:p>
-    <w:p>
-      <w:r>
-        <w:t>Luokan nimet isolla:</w:t>
-      </w:r>
-      <w:r>
-        <w:tab/>
-      </w:r>
-      <w:r>
-        <w:tab/>
-      </w:r>
-      <w:r>
-        <w:tab/>
-        <w:t xml:space="preserve">Object </w:t>
-      </w:r>
-      <w:proofErr w:type="spellStart"/>
-      <w:r>
-        <w:t>super_object</w:t>
-      </w:r>
-      <w:proofErr w:type="spellEnd"/>
-      <w:r>
-        <w:t>;</w:t>
-      </w:r>
-    </w:p>
-    <w:p>
-      <w:pPr>
-        <w:spacing w:after="0" w:line="240" w:lineRule="auto"/>
-      </w:pPr>
-      <w:r>
-        <w:t xml:space="preserve"> </w:t>
-      </w:r>
-      <w:r>
-        <w:t xml:space="preserve">Kaarisulut omille </w:t>
-      </w:r>
-      <w:r>
-        <w:t>ri</w:t>
-      </w:r>
-      <w:r>
-        <w:t>veille</w:t>
-      </w:r>
-      <w:r>
-        <w:tab/>
-      </w:r>
-      <w:r>
-        <w:tab/>
-      </w:r>
-      <w:r>
-        <w:tab/>
-        <w:t>Funktio()</w:t>
-      </w:r>
-    </w:p>
-    <w:p>
-      <w:pPr>
-        <w:spacing w:after="0" w:line="240" w:lineRule="auto"/>
-      </w:pPr>
-      <w:r>
-        <w:tab/>
-      </w:r>
-      <w:r>
-        <w:tab/>
-      </w:r>
-      <w:r>
-        <w:tab/>
-      </w:r>
-      <w:r>
-        <w:tab/>
-        <w:t>{</w:t>
-      </w:r>
-    </w:p>
-    <w:p>
-      <w:pPr>
-        <w:spacing w:after="0" w:line="240" w:lineRule="auto"/>
-      </w:pPr>
-      <w:r>
-        <w:tab/>
-      </w:r>
-      <w:r>
-        <w:tab/>
-      </w:r>
-      <w:r>
-        <w:tab/>
-      </w:r>
-      <w:r>
-        <w:tab/>
-        <w:t xml:space="preserve">               ”koodi”</w:t>
-      </w:r>
-    </w:p>
-    <w:p>
-      <w:r>
-        <w:tab/>
-      </w:r>
-      <w:r>
-        <w:tab/>
-      </w:r>
-      <w:r>
-        <w:tab/>
-      </w:r>
-      <w:r>
-        <w:tab/>
-        <w:t>}</w:t>
-      </w:r>
-    </w:p>
-    <w:p>
-      <w:bookmarkStart w:id="0" w:name="_GoBack"/>
-      <w:bookmarkEnd w:id="0"/>
-    </w:p>
     <w:p/>
     <w:p/>
     <w:p/>
@@ -294,17 +9,816 @@
     <w:p/>
     <w:p/>
     <w:p/>
-    <w:p>
-      <w:r>
-        <w:t xml:space="preserve">Jäsenet: Mikael Oja, Taneli </w:t>
+    <w:p/>
+    <w:p/>
+    <w:p/>
+    <w:p/>
+    <w:p/>
+    <w:p/>
+    <w:p>
+      <w:pPr>
+        <w:jc w:val="center"/>
+        <w:rPr>
+          <w:sz w:val="48"/>
+          <w:szCs w:val="48"/>
+        </w:rPr>
+      </w:pPr>
+      <w:r>
+        <w:rPr>
+          <w:sz w:val="48"/>
+          <w:szCs w:val="48"/>
+        </w:rPr>
+        <w:t>PROJEKTI SUUNNITELMA</w:t>
+      </w:r>
+    </w:p>
+    <w:p>
+      <w:pPr>
+        <w:jc w:val="center"/>
+        <w:rPr>
+          <w:sz w:val="36"/>
+          <w:szCs w:val="36"/>
+        </w:rPr>
+      </w:pPr>
+      <w:r>
+        <w:rPr>
+          <w:sz w:val="36"/>
+          <w:szCs w:val="36"/>
+        </w:rPr>
+        <w:t>TTI13sp3</w:t>
+      </w:r>
+    </w:p>
+    <w:p>
+      <w:pPr>
+        <w:jc w:val="center"/>
+        <w:rPr>
+          <w:sz w:val="48"/>
+          <w:szCs w:val="48"/>
+        </w:rPr>
+      </w:pPr>
+    </w:p>
+    <w:p>
+      <w:pPr>
+        <w:jc w:val="center"/>
+        <w:rPr>
+          <w:sz w:val="48"/>
+          <w:szCs w:val="48"/>
+        </w:rPr>
+      </w:pPr>
+    </w:p>
+    <w:p>
+      <w:pPr>
+        <w:jc w:val="center"/>
+        <w:rPr>
+          <w:sz w:val="48"/>
+          <w:szCs w:val="48"/>
+        </w:rPr>
+      </w:pPr>
+    </w:p>
+    <w:p>
+      <w:pPr>
+        <w:jc w:val="center"/>
+        <w:rPr>
+          <w:sz w:val="48"/>
+          <w:szCs w:val="48"/>
+        </w:rPr>
+      </w:pPr>
+    </w:p>
+    <w:p>
+      <w:pPr>
+        <w:jc w:val="center"/>
+        <w:rPr>
+          <w:sz w:val="48"/>
+          <w:szCs w:val="48"/>
+        </w:rPr>
+      </w:pPr>
+      <w:bookmarkStart w:id="0" w:name="_GoBack"/>
+      <w:bookmarkEnd w:id="0"/>
+    </w:p>
+    <w:p>
+      <w:pPr>
+        <w:jc w:val="center"/>
+        <w:rPr>
+          <w:sz w:val="48"/>
+          <w:szCs w:val="48"/>
+        </w:rPr>
+      </w:pPr>
+    </w:p>
+    <w:p>
+      <w:pPr>
+        <w:spacing w:after="0"/>
+        <w:rPr>
+          <w:sz w:val="24"/>
+          <w:szCs w:val="24"/>
+        </w:rPr>
+      </w:pPr>
+    </w:p>
+    <w:p>
+      <w:pPr>
+        <w:spacing w:after="0"/>
+        <w:rPr>
+          <w:sz w:val="24"/>
+          <w:szCs w:val="24"/>
+        </w:rPr>
+      </w:pPr>
+    </w:p>
+    <w:p>
+      <w:pPr>
+        <w:spacing w:after="0"/>
+        <w:rPr>
+          <w:sz w:val="24"/>
+          <w:szCs w:val="24"/>
+        </w:rPr>
+      </w:pPr>
+      <w:r>
+        <w:rPr>
+          <w:sz w:val="24"/>
+          <w:szCs w:val="24"/>
+        </w:rPr>
+        <w:t>Tekijät:</w:t>
+      </w:r>
+      <w:r>
+        <w:rPr>
+          <w:sz w:val="24"/>
+          <w:szCs w:val="24"/>
+        </w:rPr>
+        <w:tab/>
+        <w:t>Mikael Oja (</w:t>
       </w:r>
       <w:proofErr w:type="spellStart"/>
       <w:r>
+        <w:rPr>
+          <w:sz w:val="24"/>
+          <w:szCs w:val="24"/>
+        </w:rPr>
+        <w:t>projektipäällikö</w:t>
+      </w:r>
+      <w:proofErr w:type="spellEnd"/>
+      <w:r>
+        <w:rPr>
+          <w:sz w:val="24"/>
+          <w:szCs w:val="24"/>
+        </w:rPr>
+        <w:t>)</w:t>
+      </w:r>
+    </w:p>
+    <w:p>
+      <w:pPr>
+        <w:spacing w:after="0"/>
+        <w:rPr>
+          <w:sz w:val="24"/>
+          <w:szCs w:val="24"/>
+        </w:rPr>
+      </w:pPr>
+      <w:r>
+        <w:rPr>
+          <w:sz w:val="24"/>
+          <w:szCs w:val="24"/>
+        </w:rPr>
+        <w:tab/>
+        <w:t>Aleksi Aalto</w:t>
+      </w:r>
+    </w:p>
+    <w:p>
+      <w:pPr>
+        <w:spacing w:after="0"/>
+        <w:rPr>
+          <w:sz w:val="24"/>
+          <w:szCs w:val="24"/>
+        </w:rPr>
+      </w:pPr>
+      <w:r>
+        <w:rPr>
+          <w:sz w:val="24"/>
+          <w:szCs w:val="24"/>
+        </w:rPr>
+        <w:tab/>
+        <w:t>Tuomo Oksanen</w:t>
+      </w:r>
+    </w:p>
+    <w:p>
+      <w:pPr>
+        <w:spacing w:after="0"/>
+      </w:pPr>
+      <w:r>
+        <w:rPr>
+          <w:sz w:val="24"/>
+          <w:szCs w:val="24"/>
+        </w:rPr>
+        <w:tab/>
+        <w:t xml:space="preserve">Taneli </w:t>
+      </w:r>
+      <w:proofErr w:type="spellStart"/>
+      <w:r>
+        <w:rPr>
+          <w:sz w:val="24"/>
+          <w:szCs w:val="24"/>
+        </w:rPr>
         <w:t>Vallo</w:t>
       </w:r>
       <w:proofErr w:type="spellEnd"/>
       <w:r>
-        <w:t>, Tuomo Oksanen, Aleksi Aalto</w:t>
+        <w:br w:type="page"/>
+      </w:r>
+    </w:p>
+    <w:p>
+      <w:pPr>
+        <w:rPr>
+          <w:sz w:val="28"/>
+          <w:szCs w:val="28"/>
+          <w:u w:val="single"/>
+        </w:rPr>
+      </w:pPr>
+      <w:r>
+        <w:rPr>
+          <w:sz w:val="28"/>
+          <w:szCs w:val="28"/>
+          <w:u w:val="single"/>
+        </w:rPr>
+        <w:lastRenderedPageBreak/>
+        <w:t>Teknistä tietoa:</w:t>
+      </w:r>
+    </w:p>
+    <w:p>
+      <w:pPr>
+        <w:pStyle w:val="ListParagraph"/>
+      </w:pPr>
+    </w:p>
+    <w:p>
+      <w:pPr>
+        <w:pStyle w:val="ListParagraph"/>
+      </w:pPr>
+    </w:p>
+    <w:p>
+      <w:pPr>
+        <w:pStyle w:val="ListParagraph"/>
+        <w:numPr>
+          <w:ilvl w:val="0"/>
+          <w:numId w:val="1"/>
+        </w:numPr>
+      </w:pPr>
+      <w:r>
+        <w:t xml:space="preserve">Versionhallinta: </w:t>
+      </w:r>
+      <w:proofErr w:type="spellStart"/>
+      <w:r>
+        <w:t>GitHub</w:t>
+      </w:r>
+      <w:proofErr w:type="spellEnd"/>
+    </w:p>
+    <w:p>
+      <w:pPr>
+        <w:pStyle w:val="ListParagraph"/>
+        <w:numPr>
+          <w:ilvl w:val="0"/>
+          <w:numId w:val="1"/>
+        </w:numPr>
+        <w:rPr>
+          <w:u w:val="single"/>
+        </w:rPr>
+      </w:pPr>
+      <w:r>
+        <w:t xml:space="preserve">PNG </w:t>
+      </w:r>
+      <w:proofErr w:type="spellStart"/>
+      <w:r>
+        <w:t>decoder</w:t>
+      </w:r>
+      <w:proofErr w:type="spellEnd"/>
+      <w:r>
+        <w:t xml:space="preserve">: </w:t>
+      </w:r>
+      <w:proofErr w:type="spellStart"/>
+      <w:r>
+        <w:t>lodePNG</w:t>
+      </w:r>
+      <w:proofErr w:type="spellEnd"/>
+    </w:p>
+    <w:p>
+      <w:pPr>
+        <w:pStyle w:val="ListParagraph"/>
+        <w:numPr>
+          <w:ilvl w:val="0"/>
+          <w:numId w:val="1"/>
+        </w:numPr>
+        <w:rPr>
+          <w:u w:val="single"/>
+        </w:rPr>
+      </w:pPr>
+      <w:proofErr w:type="spellStart"/>
+      <w:r>
+        <w:t>OpenGL</w:t>
+      </w:r>
+      <w:proofErr w:type="spellEnd"/>
+      <w:r>
+        <w:t xml:space="preserve"> 2.1</w:t>
+      </w:r>
+    </w:p>
+    <w:p>
+      <w:pPr>
+        <w:pStyle w:val="ListParagraph"/>
+        <w:numPr>
+          <w:ilvl w:val="0"/>
+          <w:numId w:val="1"/>
+        </w:numPr>
+        <w:rPr>
+          <w:u w:val="single"/>
+        </w:rPr>
+      </w:pPr>
+      <w:proofErr w:type="spellStart"/>
+      <w:r>
+        <w:t>Glew</w:t>
+      </w:r>
+      <w:proofErr w:type="spellEnd"/>
+    </w:p>
+    <w:p>
+      <w:pPr>
+        <w:pStyle w:val="ListParagraph"/>
+        <w:rPr>
+          <w:u w:val="single"/>
+        </w:rPr>
+      </w:pPr>
+    </w:p>
+    <w:p/>
+    <w:p>
+      <w:pPr>
+        <w:ind w:left="360"/>
+      </w:pPr>
+    </w:p>
+    <w:p>
+      <w:pPr>
+        <w:rPr>
+          <w:sz w:val="28"/>
+          <w:szCs w:val="28"/>
+          <w:u w:val="single"/>
+        </w:rPr>
+      </w:pPr>
+      <w:r>
+        <w:rPr>
+          <w:sz w:val="28"/>
+          <w:szCs w:val="28"/>
+          <w:u w:val="single"/>
+        </w:rPr>
+        <w:t>Nimeämispolitiikka:</w:t>
+      </w:r>
+    </w:p>
+    <w:p>
+      <w:pPr>
+        <w:rPr>
+          <w:u w:val="single"/>
+        </w:rPr>
+      </w:pPr>
+    </w:p>
+    <w:p>
+      <w:r>
+        <w:t>Käytä Englantia.</w:t>
+      </w:r>
+    </w:p>
+    <w:p>
+      <w:r>
+        <w:t xml:space="preserve">Muuttujien </w:t>
+      </w:r>
+      <w:proofErr w:type="gramStart"/>
+      <w:r>
+        <w:t>nimet alkaa</w:t>
+      </w:r>
+      <w:proofErr w:type="gramEnd"/>
+      <w:r>
+        <w:t xml:space="preserve"> pienellä kirjaimella:</w:t>
+      </w:r>
+      <w:r>
+        <w:tab/>
+      </w:r>
+      <w:r>
+        <w:tab/>
+      </w:r>
+      <w:proofErr w:type="spellStart"/>
+      <w:r>
+        <w:t>int</w:t>
+      </w:r>
+      <w:proofErr w:type="spellEnd"/>
+      <w:r>
+        <w:t xml:space="preserve"> </w:t>
+      </w:r>
+      <w:proofErr w:type="spellStart"/>
+      <w:r>
+        <w:t>number</w:t>
+      </w:r>
+      <w:proofErr w:type="spellEnd"/>
+      <w:r>
+        <w:t>;</w:t>
+      </w:r>
+    </w:p>
+    <w:p>
+      <w:proofErr w:type="spellStart"/>
+      <w:r>
+        <w:t>camelCase</w:t>
+      </w:r>
+      <w:proofErr w:type="spellEnd"/>
+      <w:r>
+        <w:t>:</w:t>
+      </w:r>
+      <w:r>
+        <w:tab/>
+      </w:r>
+      <w:r>
+        <w:tab/>
+      </w:r>
+      <w:r>
+        <w:tab/>
+      </w:r>
+      <w:r>
+        <w:tab/>
+      </w:r>
+      <w:proofErr w:type="spellStart"/>
+      <w:r>
+        <w:t>void</w:t>
+      </w:r>
+      <w:proofErr w:type="spellEnd"/>
+      <w:r>
+        <w:t xml:space="preserve"> </w:t>
+      </w:r>
+      <w:proofErr w:type="spellStart"/>
+      <w:r>
+        <w:t>s</w:t>
+      </w:r>
+      <w:r>
+        <w:t>ave</w:t>
+      </w:r>
+      <w:r>
+        <w:t>F</w:t>
+      </w:r>
+      <w:r>
+        <w:t>ile</w:t>
+      </w:r>
+      <w:proofErr w:type="spellEnd"/>
+      <w:r>
+        <w:t>( … )</w:t>
+      </w:r>
+    </w:p>
+    <w:p>
+      <w:r>
+        <w:t>Luokan nimet isolla:</w:t>
+      </w:r>
+      <w:r>
+        <w:tab/>
+      </w:r>
+      <w:r>
+        <w:tab/>
+      </w:r>
+      <w:r>
+        <w:tab/>
+        <w:t>Object super</w:t>
+      </w:r>
+      <w:r>
+        <w:t>O</w:t>
+      </w:r>
+      <w:r>
+        <w:t>bject;</w:t>
+      </w:r>
+    </w:p>
+    <w:p>
+      <w:pPr>
+        <w:spacing w:after="0" w:line="240" w:lineRule="auto"/>
+      </w:pPr>
+      <w:r>
+        <w:t xml:space="preserve"> </w:t>
+      </w:r>
+      <w:r>
+        <w:t xml:space="preserve">Kaarisulut omille </w:t>
+      </w:r>
+      <w:r>
+        <w:t>ri</w:t>
+      </w:r>
+      <w:r>
+        <w:t>veille</w:t>
+      </w:r>
+      <w:r>
+        <w:tab/>
+      </w:r>
+      <w:r>
+        <w:tab/>
+      </w:r>
+      <w:r>
+        <w:tab/>
+      </w:r>
+      <w:proofErr w:type="spellStart"/>
+      <w:r>
+        <w:t>function</w:t>
+      </w:r>
+      <w:proofErr w:type="spellEnd"/>
+      <w:r>
+        <w:t>()</w:t>
+      </w:r>
+    </w:p>
+    <w:p>
+      <w:pPr>
+        <w:spacing w:after="0" w:line="240" w:lineRule="auto"/>
+      </w:pPr>
+      <w:r>
+        <w:tab/>
+      </w:r>
+      <w:r>
+        <w:tab/>
+      </w:r>
+      <w:r>
+        <w:tab/>
+      </w:r>
+      <w:r>
+        <w:tab/>
+        <w:t>{</w:t>
+      </w:r>
+    </w:p>
+    <w:p>
+      <w:pPr>
+        <w:spacing w:after="0" w:line="240" w:lineRule="auto"/>
+      </w:pPr>
+      <w:r>
+        <w:tab/>
+      </w:r>
+      <w:r>
+        <w:tab/>
+      </w:r>
+      <w:r>
+        <w:tab/>
+      </w:r>
+      <w:r>
+        <w:tab/>
+        <w:t xml:space="preserve">               ”koodi”</w:t>
+      </w:r>
+    </w:p>
+    <w:p>
+      <w:r>
+        <w:tab/>
+      </w:r>
+      <w:r>
+        <w:tab/>
+      </w:r>
+      <w:r>
+        <w:tab/>
+      </w:r>
+      <w:r>
+        <w:tab/>
+        <w:t>}</w:t>
+      </w:r>
+    </w:p>
+    <w:p/>
+    <w:p/>
+    <w:p>
+      <w:pPr>
+        <w:rPr>
+          <w:sz w:val="28"/>
+          <w:szCs w:val="28"/>
+          <w:u w:val="single"/>
+        </w:rPr>
+      </w:pPr>
+      <w:r>
+        <w:rPr>
+          <w:sz w:val="28"/>
+          <w:szCs w:val="28"/>
+          <w:u w:val="single"/>
+        </w:rPr>
+        <w:t>Pr</w:t>
+      </w:r>
+      <w:r>
+        <w:rPr>
+          <w:sz w:val="28"/>
+          <w:szCs w:val="28"/>
+          <w:u w:val="single"/>
+        </w:rPr>
+        <w:t>ojektin alku:</w:t>
+      </w:r>
+    </w:p>
+    <w:p>
+      <w:pPr>
+        <w:rPr>
+          <w:sz w:val="24"/>
+          <w:szCs w:val="24"/>
+        </w:rPr>
+      </w:pPr>
+    </w:p>
+    <w:p>
+      <w:pPr>
+        <w:rPr>
+          <w:sz w:val="24"/>
+          <w:szCs w:val="24"/>
+        </w:rPr>
+      </w:pPr>
+      <w:r>
+        <w:rPr>
+          <w:sz w:val="24"/>
+          <w:szCs w:val="24"/>
+        </w:rPr>
+        <w:t xml:space="preserve">Taneli kirjoittaa </w:t>
+      </w:r>
+      <w:proofErr w:type="spellStart"/>
+      <w:r>
+        <w:rPr>
+          <w:sz w:val="24"/>
+          <w:szCs w:val="24"/>
+        </w:rPr>
+        <w:t>debuggerin</w:t>
+      </w:r>
+      <w:proofErr w:type="spellEnd"/>
+      <w:r>
+        <w:rPr>
+          <w:sz w:val="24"/>
+          <w:szCs w:val="24"/>
+        </w:rPr>
+        <w:t xml:space="preserve"> ja virheiden tiedostoon kirjoitus systeemin. </w:t>
+      </w:r>
+    </w:p>
+    <w:p>
+      <w:pPr>
+        <w:rPr>
+          <w:sz w:val="24"/>
+          <w:szCs w:val="24"/>
+        </w:rPr>
+      </w:pPr>
+      <w:r>
+        <w:rPr>
+          <w:sz w:val="24"/>
+          <w:szCs w:val="24"/>
+        </w:rPr>
+        <w:t xml:space="preserve">Tuomo tutkii </w:t>
+      </w:r>
+      <w:proofErr w:type="spellStart"/>
+      <w:r>
+        <w:rPr>
+          <w:sz w:val="24"/>
+          <w:szCs w:val="24"/>
+        </w:rPr>
+        <w:t>openGL:n</w:t>
+      </w:r>
+      <w:proofErr w:type="spellEnd"/>
+      <w:r>
+        <w:rPr>
+          <w:sz w:val="24"/>
+          <w:szCs w:val="24"/>
+        </w:rPr>
+        <w:t xml:space="preserve"> kuvan ymmärrystä.</w:t>
+      </w:r>
+    </w:p>
+    <w:p>
+      <w:pPr>
+        <w:rPr>
+          <w:sz w:val="24"/>
+          <w:szCs w:val="24"/>
+        </w:rPr>
+      </w:pPr>
+      <w:r>
+        <w:rPr>
+          <w:sz w:val="24"/>
+          <w:szCs w:val="24"/>
+        </w:rPr>
+        <w:t xml:space="preserve">Aleksi ja </w:t>
+      </w:r>
+      <w:r>
+        <w:rPr>
+          <w:sz w:val="24"/>
+          <w:szCs w:val="24"/>
+        </w:rPr>
+        <w:t xml:space="preserve">Mikael </w:t>
+      </w:r>
+      <w:proofErr w:type="gramStart"/>
+      <w:r>
+        <w:rPr>
+          <w:sz w:val="24"/>
+          <w:szCs w:val="24"/>
+        </w:rPr>
+        <w:t>tutkii</w:t>
+      </w:r>
+      <w:proofErr w:type="gramEnd"/>
+      <w:r>
+        <w:rPr>
+          <w:sz w:val="24"/>
+          <w:szCs w:val="24"/>
+        </w:rPr>
+        <w:t xml:space="preserve"> ikkunan toimintaa.</w:t>
+      </w:r>
+    </w:p>
+    <w:p>
+      <w:pPr>
+        <w:rPr>
+          <w:sz w:val="24"/>
+          <w:szCs w:val="24"/>
+        </w:rPr>
+      </w:pPr>
+    </w:p>
+    <w:p>
+      <w:pPr>
+        <w:rPr>
+          <w:sz w:val="24"/>
+          <w:szCs w:val="24"/>
+        </w:rPr>
+      </w:pPr>
+    </w:p>
+    <w:p>
+      <w:pPr>
+        <w:rPr>
+          <w:sz w:val="24"/>
+          <w:szCs w:val="24"/>
+        </w:rPr>
+      </w:pPr>
+    </w:p>
+    <w:p>
+      <w:pPr>
+        <w:rPr>
+          <w:sz w:val="28"/>
+          <w:szCs w:val="28"/>
+          <w:u w:val="single"/>
+        </w:rPr>
+      </w:pPr>
+      <w:r>
+        <w:rPr>
+          <w:sz w:val="28"/>
+          <w:szCs w:val="28"/>
+          <w:u w:val="single"/>
+        </w:rPr>
+        <w:br w:type="page"/>
+      </w:r>
+    </w:p>
+    <w:p>
+      <w:pPr>
+        <w:rPr>
+          <w:sz w:val="28"/>
+          <w:szCs w:val="28"/>
+          <w:u w:val="single"/>
+        </w:rPr>
+      </w:pPr>
+      <w:r>
+        <w:rPr>
+          <w:sz w:val="28"/>
+          <w:szCs w:val="28"/>
+          <w:u w:val="single"/>
+        </w:rPr>
+        <w:lastRenderedPageBreak/>
+        <w:t>Projekti arkkitehtuuri:</w:t>
+      </w:r>
+    </w:p>
+    <w:p>
+      <w:pPr>
+        <w:rPr>
+          <w:sz w:val="28"/>
+          <w:szCs w:val="28"/>
+          <w:u w:val="single"/>
+        </w:rPr>
+      </w:pPr>
+      <w:r>
+        <w:rPr>
+          <w:noProof/>
+          <w:sz w:val="28"/>
+          <w:szCs w:val="28"/>
+          <w:u w:val="single"/>
+          <w:lang w:eastAsia="fi-FI"/>
+        </w:rPr>
+        <w:drawing>
+          <wp:inline distT="0" distB="0" distL="0" distR="0">
+            <wp:extent cx="6115050" cy="3619500"/>
+            <wp:effectExtent l="0" t="0" r="0" b="0"/>
+            <wp:docPr id="1" name="Picture 1" descr="C:\Users\tti13smikaelo\Desktop\ZzZ--engine\moduleDiagram.jpg"/>
+            <wp:cNvGraphicFramePr>
+              <a:graphicFrameLocks xmlns:a="http://schemas.openxmlformats.org/drawingml/2006/main" noChangeAspect="1"/>
+            </wp:cNvGraphicFramePr>
+            <a:graphic xmlns:a="http://schemas.openxmlformats.org/drawingml/2006/main">
+              <a:graphicData uri="http://schemas.openxmlformats.org/drawingml/2006/picture">
+                <pic:pic xmlns:pic="http://schemas.openxmlformats.org/drawingml/2006/picture">
+                  <pic:nvPicPr>
+                    <pic:cNvPr id="0" name="Picture 1" descr="C:\Users\tti13smikaelo\Desktop\ZzZ--engine\moduleDiagram.jpg"/>
+                    <pic:cNvPicPr>
+                      <a:picLocks noChangeAspect="1" noChangeArrowheads="1"/>
+                    </pic:cNvPicPr>
+                  </pic:nvPicPr>
+                  <pic:blipFill>
+                    <a:blip r:embed="rId5">
+                      <a:extLst>
+                        <a:ext uri="{28A0092B-C50C-407E-A947-70E740481C1C}">
+                          <a14:useLocalDpi xmlns:a14="http://schemas.microsoft.com/office/drawing/2010/main" val="0"/>
+                        </a:ext>
+                      </a:extLst>
+                    </a:blip>
+                    <a:srcRect/>
+                    <a:stretch>
+                      <a:fillRect/>
+                    </a:stretch>
+                  </pic:blipFill>
+                  <pic:spPr bwMode="auto">
+                    <a:xfrm>
+                      <a:off x="0" y="0"/>
+                      <a:ext cx="6115050" cy="3619500"/>
+                    </a:xfrm>
+                    <a:prstGeom prst="rect">
+                      <a:avLst/>
+                    </a:prstGeom>
+                    <a:noFill/>
+                    <a:ln>
+                      <a:noFill/>
+                    </a:ln>
+                  </pic:spPr>
+                </pic:pic>
+              </a:graphicData>
+            </a:graphic>
+          </wp:inline>
+        </w:drawing>
       </w:r>
     </w:p>
     <w:sectPr>
@@ -834,7 +1348,6 @@
   <w:style w:type="character" w:default="1" w:styleId="DefaultParagraphFont">
     <w:name w:val="Default Paragraph Font"/>
     <w:uiPriority w:val="1"/>
-    <w:semiHidden/>
     <w:unhideWhenUsed/>
   </w:style>
   <w:style w:type="table" w:default="1" w:styleId="TableNormal">

</xml_diff>